<commit_message>
2 lab and changes added
</commit_message>
<xml_diff>
--- a/laboratory1/Звіт лабораторна №1.docx
+++ b/laboratory1/Звіт лабораторна №1.docx
@@ -467,7 +467,6 @@
         </w:rPr>
       </w:sdtEndPr>
       <w:sdtContent>
-        <w:bookmarkStart w:id="0" w:name="_GoBack" w:displacedByCustomXml="prev"/>
         <w:p>
           <w:pPr>
             <w:pStyle w:val="TOC1"/>
@@ -477,42 +476,42 @@
             <w:rPr>
               <w:rFonts w:eastAsiaTheme="minorEastAsia"/>
               <w:noProof/>
-              <w:sz w:val="24"/>
-              <w:szCs w:val="24"/>
+              <w:sz w:val="28"/>
+              <w:szCs w:val="28"/>
               <w:lang w:eastAsia="uk-UA"/>
             </w:rPr>
           </w:pPr>
           <w:r>
             <w:rPr>
               <w:rFonts w:ascii="Times New Roman" w:hAnsi="Times New Roman" w:cs="Times New Roman"/>
-              <w:sz w:val="28"/>
-              <w:szCs w:val="28"/>
+              <w:sz w:val="36"/>
+              <w:szCs w:val="36"/>
             </w:rPr>
             <w:fldChar w:fldCharType="begin"/>
           </w:r>
           <w:r>
             <w:rPr>
               <w:rFonts w:ascii="Times New Roman" w:hAnsi="Times New Roman" w:cs="Times New Roman"/>
-              <w:sz w:val="28"/>
-              <w:szCs w:val="28"/>
+              <w:sz w:val="36"/>
+              <w:szCs w:val="36"/>
             </w:rPr>
             <w:instrText xml:space="preserve"> TOC \o "1-3" \h \z \u </w:instrText>
           </w:r>
           <w:r>
             <w:rPr>
               <w:rFonts w:ascii="Times New Roman" w:hAnsi="Times New Roman" w:cs="Times New Roman"/>
-              <w:sz w:val="28"/>
-              <w:szCs w:val="28"/>
+              <w:sz w:val="36"/>
+              <w:szCs w:val="36"/>
             </w:rPr>
             <w:fldChar w:fldCharType="separate"/>
           </w:r>
-          <w:hyperlink w:anchor="_Toc31760758" w:history="1">
+          <w:hyperlink w:anchor="_Toc32074364" w:history="1">
             <w:r>
               <w:rPr>
                 <w:rStyle w:val="Hyperlink"/>
                 <w:noProof/>
-                <w:sz w:val="24"/>
-                <w:szCs w:val="24"/>
+                <w:sz w:val="28"/>
+                <w:szCs w:val="28"/>
                 <w:lang w:bidi="en-US"/>
               </w:rPr>
               <w:t>МЕТА РОБОТИ</w:t>
@@ -521,8 +520,8 @@
               <w:rPr>
                 <w:noProof/>
                 <w:webHidden/>
-                <w:sz w:val="24"/>
-                <w:szCs w:val="24"/>
+                <w:sz w:val="28"/>
+                <w:szCs w:val="28"/>
               </w:rPr>
               <w:tab/>
             </w:r>
@@ -530,8 +529,8 @@
               <w:rPr>
                 <w:noProof/>
                 <w:webHidden/>
-                <w:sz w:val="24"/>
-                <w:szCs w:val="24"/>
+                <w:sz w:val="28"/>
+                <w:szCs w:val="28"/>
               </w:rPr>
               <w:fldChar w:fldCharType="begin"/>
             </w:r>
@@ -539,25 +538,25 @@
               <w:rPr>
                 <w:noProof/>
                 <w:webHidden/>
-                <w:sz w:val="24"/>
-                <w:szCs w:val="24"/>
+                <w:sz w:val="28"/>
+                <w:szCs w:val="28"/>
               </w:rPr>
-              <w:instrText xml:space="preserve"> PAGEREF _Toc31760758 \h </w:instrText>
+              <w:instrText xml:space="preserve"> PAGEREF _Toc32074364 \h </w:instrText>
             </w:r>
             <w:r>
               <w:rPr>
                 <w:noProof/>
                 <w:webHidden/>
-                <w:sz w:val="24"/>
-                <w:szCs w:val="24"/>
+                <w:sz w:val="28"/>
+                <w:szCs w:val="28"/>
               </w:rPr>
             </w:r>
             <w:r>
               <w:rPr>
                 <w:noProof/>
                 <w:webHidden/>
-                <w:sz w:val="24"/>
-                <w:szCs w:val="24"/>
+                <w:sz w:val="28"/>
+                <w:szCs w:val="28"/>
               </w:rPr>
               <w:fldChar w:fldCharType="separate"/>
             </w:r>
@@ -565,8 +564,8 @@
               <w:rPr>
                 <w:noProof/>
                 <w:webHidden/>
-                <w:sz w:val="24"/>
-                <w:szCs w:val="24"/>
+                <w:sz w:val="28"/>
+                <w:szCs w:val="28"/>
               </w:rPr>
               <w:t>3</w:t>
             </w:r>
@@ -574,8 +573,8 @@
               <w:rPr>
                 <w:noProof/>
                 <w:webHidden/>
-                <w:sz w:val="24"/>
-                <w:szCs w:val="24"/>
+                <w:sz w:val="28"/>
+                <w:szCs w:val="28"/>
               </w:rPr>
               <w:fldChar w:fldCharType="end"/>
             </w:r>
@@ -590,18 +589,18 @@
             <w:rPr>
               <w:rFonts w:eastAsiaTheme="minorEastAsia"/>
               <w:noProof/>
-              <w:sz w:val="24"/>
-              <w:szCs w:val="24"/>
+              <w:sz w:val="28"/>
+              <w:szCs w:val="28"/>
               <w:lang w:eastAsia="uk-UA"/>
             </w:rPr>
           </w:pPr>
-          <w:hyperlink w:anchor="_Toc31760759" w:history="1">
+          <w:hyperlink w:anchor="_Toc32074365" w:history="1">
             <w:r>
               <w:rPr>
                 <w:rStyle w:val="Hyperlink"/>
                 <w:noProof/>
-                <w:sz w:val="24"/>
-                <w:szCs w:val="24"/>
+                <w:sz w:val="28"/>
+                <w:szCs w:val="28"/>
                 <w:lang w:bidi="en-US"/>
               </w:rPr>
               <w:t>ПОСТАНОВКА ЗАДАЧІ</w:t>
@@ -610,8 +609,8 @@
               <w:rPr>
                 <w:noProof/>
                 <w:webHidden/>
-                <w:sz w:val="24"/>
-                <w:szCs w:val="24"/>
+                <w:sz w:val="28"/>
+                <w:szCs w:val="28"/>
               </w:rPr>
               <w:tab/>
             </w:r>
@@ -619,8 +618,8 @@
               <w:rPr>
                 <w:noProof/>
                 <w:webHidden/>
-                <w:sz w:val="24"/>
-                <w:szCs w:val="24"/>
+                <w:sz w:val="28"/>
+                <w:szCs w:val="28"/>
               </w:rPr>
               <w:fldChar w:fldCharType="begin"/>
             </w:r>
@@ -628,25 +627,25 @@
               <w:rPr>
                 <w:noProof/>
                 <w:webHidden/>
-                <w:sz w:val="24"/>
-                <w:szCs w:val="24"/>
+                <w:sz w:val="28"/>
+                <w:szCs w:val="28"/>
               </w:rPr>
-              <w:instrText xml:space="preserve"> PAGEREF _Toc31760759 \h </w:instrText>
+              <w:instrText xml:space="preserve"> PAGEREF _Toc32074365 \h </w:instrText>
             </w:r>
             <w:r>
               <w:rPr>
                 <w:noProof/>
                 <w:webHidden/>
-                <w:sz w:val="24"/>
-                <w:szCs w:val="24"/>
+                <w:sz w:val="28"/>
+                <w:szCs w:val="28"/>
               </w:rPr>
             </w:r>
             <w:r>
               <w:rPr>
                 <w:noProof/>
                 <w:webHidden/>
-                <w:sz w:val="24"/>
-                <w:szCs w:val="24"/>
+                <w:sz w:val="28"/>
+                <w:szCs w:val="28"/>
               </w:rPr>
               <w:fldChar w:fldCharType="separate"/>
             </w:r>
@@ -654,8 +653,8 @@
               <w:rPr>
                 <w:noProof/>
                 <w:webHidden/>
-                <w:sz w:val="24"/>
-                <w:szCs w:val="24"/>
+                <w:sz w:val="28"/>
+                <w:szCs w:val="28"/>
               </w:rPr>
               <w:t>4</w:t>
             </w:r>
@@ -663,8 +662,8 @@
               <w:rPr>
                 <w:noProof/>
                 <w:webHidden/>
-                <w:sz w:val="24"/>
-                <w:szCs w:val="24"/>
+                <w:sz w:val="28"/>
+                <w:szCs w:val="28"/>
               </w:rPr>
               <w:fldChar w:fldCharType="end"/>
             </w:r>
@@ -679,18 +678,18 @@
             <w:rPr>
               <w:rFonts w:eastAsiaTheme="minorEastAsia"/>
               <w:noProof/>
-              <w:sz w:val="24"/>
-              <w:szCs w:val="24"/>
+              <w:sz w:val="28"/>
+              <w:szCs w:val="28"/>
               <w:lang w:eastAsia="uk-UA"/>
             </w:rPr>
           </w:pPr>
-          <w:hyperlink w:anchor="_Toc31760760" w:history="1">
+          <w:hyperlink w:anchor="_Toc32074366" w:history="1">
             <w:r>
               <w:rPr>
                 <w:rStyle w:val="Hyperlink"/>
                 <w:noProof/>
-                <w:sz w:val="24"/>
-                <w:szCs w:val="24"/>
+                <w:sz w:val="28"/>
+                <w:szCs w:val="28"/>
                 <w:lang w:bidi="en-US"/>
               </w:rPr>
               <w:t>ОСНОВНА ЧАСТИНА</w:t>
@@ -699,8 +698,8 @@
               <w:rPr>
                 <w:noProof/>
                 <w:webHidden/>
-                <w:sz w:val="24"/>
-                <w:szCs w:val="24"/>
+                <w:sz w:val="28"/>
+                <w:szCs w:val="28"/>
               </w:rPr>
               <w:tab/>
             </w:r>
@@ -708,8 +707,8 @@
               <w:rPr>
                 <w:noProof/>
                 <w:webHidden/>
-                <w:sz w:val="24"/>
-                <w:szCs w:val="24"/>
+                <w:sz w:val="28"/>
+                <w:szCs w:val="28"/>
               </w:rPr>
               <w:fldChar w:fldCharType="begin"/>
             </w:r>
@@ -717,25 +716,25 @@
               <w:rPr>
                 <w:noProof/>
                 <w:webHidden/>
-                <w:sz w:val="24"/>
-                <w:szCs w:val="24"/>
+                <w:sz w:val="28"/>
+                <w:szCs w:val="28"/>
               </w:rPr>
-              <w:instrText xml:space="preserve"> PAGEREF _Toc31760760 \h </w:instrText>
+              <w:instrText xml:space="preserve"> PAGEREF _Toc32074366 \h </w:instrText>
             </w:r>
             <w:r>
               <w:rPr>
                 <w:noProof/>
                 <w:webHidden/>
-                <w:sz w:val="24"/>
-                <w:szCs w:val="24"/>
+                <w:sz w:val="28"/>
+                <w:szCs w:val="28"/>
               </w:rPr>
             </w:r>
             <w:r>
               <w:rPr>
                 <w:noProof/>
                 <w:webHidden/>
-                <w:sz w:val="24"/>
-                <w:szCs w:val="24"/>
+                <w:sz w:val="28"/>
+                <w:szCs w:val="28"/>
               </w:rPr>
               <w:fldChar w:fldCharType="separate"/>
             </w:r>
@@ -743,8 +742,8 @@
               <w:rPr>
                 <w:noProof/>
                 <w:webHidden/>
-                <w:sz w:val="24"/>
-                <w:szCs w:val="24"/>
+                <w:sz w:val="28"/>
+                <w:szCs w:val="28"/>
               </w:rPr>
               <w:t>5</w:t>
             </w:r>
@@ -752,8 +751,8 @@
               <w:rPr>
                 <w:noProof/>
                 <w:webHidden/>
-                <w:sz w:val="24"/>
-                <w:szCs w:val="24"/>
+                <w:sz w:val="28"/>
+                <w:szCs w:val="28"/>
               </w:rPr>
               <w:fldChar w:fldCharType="end"/>
             </w:r>
@@ -768,18 +767,18 @@
             <w:rPr>
               <w:rFonts w:eastAsiaTheme="minorEastAsia"/>
               <w:noProof/>
-              <w:sz w:val="24"/>
-              <w:szCs w:val="24"/>
+              <w:sz w:val="28"/>
+              <w:szCs w:val="28"/>
               <w:lang w:eastAsia="uk-UA"/>
             </w:rPr>
           </w:pPr>
-          <w:hyperlink w:anchor="_Toc31760761" w:history="1">
+          <w:hyperlink w:anchor="_Toc32074367" w:history="1">
             <w:r>
               <w:rPr>
                 <w:rStyle w:val="Hyperlink"/>
                 <w:noProof/>
-                <w:sz w:val="24"/>
-                <w:szCs w:val="24"/>
+                <w:sz w:val="28"/>
+                <w:szCs w:val="28"/>
                 <w:lang w:bidi="en-US"/>
               </w:rPr>
               <w:t>ВИСНОВКИ</w:t>
@@ -788,8 +787,8 @@
               <w:rPr>
                 <w:noProof/>
                 <w:webHidden/>
-                <w:sz w:val="24"/>
-                <w:szCs w:val="24"/>
+                <w:sz w:val="28"/>
+                <w:szCs w:val="28"/>
               </w:rPr>
               <w:tab/>
             </w:r>
@@ -797,8 +796,8 @@
               <w:rPr>
                 <w:noProof/>
                 <w:webHidden/>
-                <w:sz w:val="24"/>
-                <w:szCs w:val="24"/>
+                <w:sz w:val="28"/>
+                <w:szCs w:val="28"/>
               </w:rPr>
               <w:fldChar w:fldCharType="begin"/>
             </w:r>
@@ -806,25 +805,25 @@
               <w:rPr>
                 <w:noProof/>
                 <w:webHidden/>
-                <w:sz w:val="24"/>
-                <w:szCs w:val="24"/>
+                <w:sz w:val="28"/>
+                <w:szCs w:val="28"/>
               </w:rPr>
-              <w:instrText xml:space="preserve"> PAGEREF _Toc31760761 \h </w:instrText>
+              <w:instrText xml:space="preserve"> PAGEREF _Toc32074367 \h </w:instrText>
             </w:r>
             <w:r>
               <w:rPr>
                 <w:noProof/>
                 <w:webHidden/>
-                <w:sz w:val="24"/>
-                <w:szCs w:val="24"/>
+                <w:sz w:val="28"/>
+                <w:szCs w:val="28"/>
               </w:rPr>
             </w:r>
             <w:r>
               <w:rPr>
                 <w:noProof/>
                 <w:webHidden/>
-                <w:sz w:val="24"/>
-                <w:szCs w:val="24"/>
+                <w:sz w:val="28"/>
+                <w:szCs w:val="28"/>
               </w:rPr>
               <w:fldChar w:fldCharType="separate"/>
             </w:r>
@@ -832,8 +831,8 @@
               <w:rPr>
                 <w:noProof/>
                 <w:webHidden/>
-                <w:sz w:val="24"/>
-                <w:szCs w:val="24"/>
+                <w:sz w:val="28"/>
+                <w:szCs w:val="28"/>
               </w:rPr>
               <w:t>10</w:t>
             </w:r>
@@ -841,8 +840,8 @@
               <w:rPr>
                 <w:noProof/>
                 <w:webHidden/>
-                <w:sz w:val="24"/>
-                <w:szCs w:val="24"/>
+                <w:sz w:val="28"/>
+                <w:szCs w:val="28"/>
               </w:rPr>
               <w:fldChar w:fldCharType="end"/>
             </w:r>
@@ -857,18 +856,18 @@
             <w:rPr>
               <w:rFonts w:eastAsiaTheme="minorEastAsia"/>
               <w:noProof/>
-              <w:sz w:val="24"/>
-              <w:szCs w:val="24"/>
+              <w:sz w:val="28"/>
+              <w:szCs w:val="28"/>
               <w:lang w:eastAsia="uk-UA"/>
             </w:rPr>
           </w:pPr>
-          <w:hyperlink w:anchor="_Toc31760762" w:history="1">
+          <w:hyperlink w:anchor="_Toc32074368" w:history="1">
             <w:r>
               <w:rPr>
                 <w:rStyle w:val="Hyperlink"/>
                 <w:noProof/>
-                <w:sz w:val="24"/>
-                <w:szCs w:val="24"/>
+                <w:sz w:val="28"/>
+                <w:szCs w:val="28"/>
                 <w:lang w:bidi="en-US"/>
               </w:rPr>
               <w:t>ДОДАТОК А</w:t>
@@ -877,8 +876,8 @@
               <w:rPr>
                 <w:noProof/>
                 <w:webHidden/>
-                <w:sz w:val="24"/>
-                <w:szCs w:val="24"/>
+                <w:sz w:val="28"/>
+                <w:szCs w:val="28"/>
               </w:rPr>
               <w:tab/>
             </w:r>
@@ -886,8 +885,8 @@
               <w:rPr>
                 <w:noProof/>
                 <w:webHidden/>
-                <w:sz w:val="24"/>
-                <w:szCs w:val="24"/>
+                <w:sz w:val="28"/>
+                <w:szCs w:val="28"/>
               </w:rPr>
               <w:fldChar w:fldCharType="begin"/>
             </w:r>
@@ -895,25 +894,25 @@
               <w:rPr>
                 <w:noProof/>
                 <w:webHidden/>
-                <w:sz w:val="24"/>
-                <w:szCs w:val="24"/>
+                <w:sz w:val="28"/>
+                <w:szCs w:val="28"/>
               </w:rPr>
-              <w:instrText xml:space="preserve"> PAGEREF _Toc31760762 \h </w:instrText>
+              <w:instrText xml:space="preserve"> PAGEREF _Toc32074368 \h </w:instrText>
             </w:r>
             <w:r>
               <w:rPr>
                 <w:noProof/>
                 <w:webHidden/>
-                <w:sz w:val="24"/>
-                <w:szCs w:val="24"/>
+                <w:sz w:val="28"/>
+                <w:szCs w:val="28"/>
               </w:rPr>
             </w:r>
             <w:r>
               <w:rPr>
                 <w:noProof/>
                 <w:webHidden/>
-                <w:sz w:val="24"/>
-                <w:szCs w:val="24"/>
+                <w:sz w:val="28"/>
+                <w:szCs w:val="28"/>
               </w:rPr>
               <w:fldChar w:fldCharType="separate"/>
             </w:r>
@@ -921,8 +920,8 @@
               <w:rPr>
                 <w:noProof/>
                 <w:webHidden/>
-                <w:sz w:val="24"/>
-                <w:szCs w:val="24"/>
+                <w:sz w:val="28"/>
+                <w:szCs w:val="28"/>
               </w:rPr>
               <w:t>11</w:t>
             </w:r>
@@ -930,8 +929,97 @@
               <w:rPr>
                 <w:noProof/>
                 <w:webHidden/>
-                <w:sz w:val="24"/>
-                <w:szCs w:val="24"/>
+                <w:sz w:val="28"/>
+                <w:szCs w:val="28"/>
+              </w:rPr>
+              <w:fldChar w:fldCharType="end"/>
+            </w:r>
+          </w:hyperlink>
+        </w:p>
+        <w:p>
+          <w:pPr>
+            <w:pStyle w:val="TOC1"/>
+            <w:tabs>
+              <w:tab w:val="right" w:leader="dot" w:pos="9486"/>
+            </w:tabs>
+            <w:rPr>
+              <w:rFonts w:eastAsiaTheme="minorEastAsia"/>
+              <w:noProof/>
+              <w:sz w:val="28"/>
+              <w:szCs w:val="28"/>
+              <w:lang w:eastAsia="uk-UA"/>
+            </w:rPr>
+          </w:pPr>
+          <w:hyperlink w:anchor="_Toc32074369" w:history="1">
+            <w:r>
+              <w:rPr>
+                <w:rStyle w:val="Hyperlink"/>
+                <w:noProof/>
+                <w:sz w:val="28"/>
+                <w:szCs w:val="28"/>
+                <w:lang w:eastAsia="ru-RU" w:bidi="en-US"/>
+              </w:rPr>
+              <w:t>ДОДАТОК Б</w:t>
+            </w:r>
+            <w:r>
+              <w:rPr>
+                <w:noProof/>
+                <w:webHidden/>
+                <w:sz w:val="28"/>
+                <w:szCs w:val="28"/>
+              </w:rPr>
+              <w:tab/>
+            </w:r>
+            <w:r>
+              <w:rPr>
+                <w:noProof/>
+                <w:webHidden/>
+                <w:sz w:val="28"/>
+                <w:szCs w:val="28"/>
+              </w:rPr>
+              <w:fldChar w:fldCharType="begin"/>
+            </w:r>
+            <w:r>
+              <w:rPr>
+                <w:noProof/>
+                <w:webHidden/>
+                <w:sz w:val="28"/>
+                <w:szCs w:val="28"/>
+              </w:rPr>
+              <w:instrText xml:space="preserve"> PAGEREF _Toc32074369 \h </w:instrText>
+            </w:r>
+            <w:r>
+              <w:rPr>
+                <w:noProof/>
+                <w:webHidden/>
+                <w:sz w:val="28"/>
+                <w:szCs w:val="28"/>
+              </w:rPr>
+            </w:r>
+            <w:r>
+              <w:rPr>
+                <w:noProof/>
+                <w:webHidden/>
+                <w:sz w:val="28"/>
+                <w:szCs w:val="28"/>
+              </w:rPr>
+              <w:fldChar w:fldCharType="separate"/>
+            </w:r>
+            <w:r>
+              <w:rPr>
+                <w:noProof/>
+                <w:webHidden/>
+                <w:sz w:val="28"/>
+                <w:szCs w:val="28"/>
+              </w:rPr>
+              <w:t>18</w:t>
+            </w:r>
+            <w:r>
+              <w:rPr>
+                <w:noProof/>
+                <w:webHidden/>
+                <w:sz w:val="28"/>
+                <w:szCs w:val="28"/>
               </w:rPr>
               <w:fldChar w:fldCharType="end"/>
             </w:r>
@@ -954,14 +1042,13 @@
               <w:rFonts w:ascii="Times New Roman" w:hAnsi="Times New Roman" w:cs="Times New Roman"/>
               <w:b/>
               <w:bCs/>
-              <w:sz w:val="28"/>
-              <w:szCs w:val="28"/>
+              <w:sz w:val="36"/>
+              <w:szCs w:val="36"/>
               <w:lang w:val="ru-RU"/>
             </w:rPr>
             <w:fldChar w:fldCharType="end"/>
           </w:r>
         </w:p>
-        <w:bookmarkEnd w:id="0"/>
         <w:p>
           <w:pPr>
             <w:rPr>
@@ -985,6 +1072,8 @@
               <w:lang w:val="ru-RU"/>
             </w:rPr>
           </w:pPr>
+          <w:bookmarkStart w:id="0" w:name="_GoBack"/>
+          <w:bookmarkEnd w:id="0"/>
         </w:p>
         <w:p>
           <w:pPr>
@@ -1121,7 +1210,7 @@
         <w:ind w:left="-426" w:right="-285"/>
         <w:jc w:val="center"/>
       </w:pPr>
-      <w:bookmarkStart w:id="1" w:name="_Toc31760758"/>
+      <w:bookmarkStart w:id="1" w:name="_Toc32074364"/>
       <w:r>
         <w:lastRenderedPageBreak/>
         <w:t>МЕТА РОБОТИ</w:t>
@@ -1364,7 +1453,7 @@
           <w:lang w:val="uk-UA"/>
         </w:rPr>
       </w:pPr>
-      <w:bookmarkStart w:id="2" w:name="_Toc31760759"/>
+      <w:bookmarkStart w:id="2" w:name="_Toc32074365"/>
       <w:r>
         <w:lastRenderedPageBreak/>
         <w:t>ПОСТАНОВКА ЗАДАЧІ</w:t>
@@ -1867,7 +1956,7 @@
         <w:ind w:left="-426" w:right="-285"/>
         <w:jc w:val="center"/>
       </w:pPr>
-      <w:bookmarkStart w:id="4" w:name="_Toc31760760"/>
+      <w:bookmarkStart w:id="4" w:name="_Toc32074366"/>
       <w:r>
         <w:lastRenderedPageBreak/>
         <w:t>ОСНОВНА ЧАСТИНА</w:t>
@@ -2131,8 +2220,8 @@
           <w:lang w:val="ru-RU"/>
         </w:rPr>
       </w:pPr>
-      <w:bookmarkStart w:id="6" w:name="_Hlk31744947"/>
-      <w:bookmarkStart w:id="7" w:name="_Hlk31745351"/>
+      <w:bookmarkStart w:id="6" w:name="_Hlk31745351"/>
+      <w:bookmarkStart w:id="7" w:name="_Hlk31744947"/>
       <w:proofErr w:type="spellStart"/>
       <w:r>
         <w:rPr>
@@ -2157,29 +2246,29 @@
         </w:rPr>
         <w:t xml:space="preserve"> </w:t>
       </w:r>
+      <w:bookmarkEnd w:id="6"/>
+      <w:r>
+        <w:rPr>
+          <w:rFonts w:ascii="Times New Roman" w:hAnsi="Times New Roman" w:cs="Times New Roman"/>
+          <w:bCs/>
+          <w:iCs/>
+          <w:sz w:val="28"/>
+          <w:szCs w:val="28"/>
+          <w:lang w:val="en-US"/>
+        </w:rPr>
+        <w:t xml:space="preserve">(char) – </w:t>
+      </w:r>
+      <w:r>
+        <w:rPr>
+          <w:rFonts w:ascii="Times New Roman" w:hAnsi="Times New Roman" w:cs="Times New Roman"/>
+          <w:bCs/>
+          <w:iCs/>
+          <w:sz w:val="28"/>
+          <w:szCs w:val="28"/>
+        </w:rPr>
+        <w:t>рядкова величина, що дорівнює більшому радіусу тора</w:t>
+      </w:r>
       <w:bookmarkEnd w:id="7"/>
-      <w:r>
-        <w:rPr>
-          <w:rFonts w:ascii="Times New Roman" w:hAnsi="Times New Roman" w:cs="Times New Roman"/>
-          <w:bCs/>
-          <w:iCs/>
-          <w:sz w:val="28"/>
-          <w:szCs w:val="28"/>
-          <w:lang w:val="en-US"/>
-        </w:rPr>
-        <w:t xml:space="preserve">(char) – </w:t>
-      </w:r>
-      <w:r>
-        <w:rPr>
-          <w:rFonts w:ascii="Times New Roman" w:hAnsi="Times New Roman" w:cs="Times New Roman"/>
-          <w:bCs/>
-          <w:iCs/>
-          <w:sz w:val="28"/>
-          <w:szCs w:val="28"/>
-        </w:rPr>
-        <w:t>рядкова величина, що дорівнює більшому радіусу тора</w:t>
-      </w:r>
-      <w:bookmarkEnd w:id="6"/>
       <w:r>
         <w:rPr>
           <w:rFonts w:ascii="Times New Roman" w:hAnsi="Times New Roman" w:cs="Times New Roman"/>
@@ -3700,31 +3789,7 @@
           <w:szCs w:val="28"/>
           <w:lang w:val="ru-RU"/>
         </w:rPr>
-        <w:t xml:space="preserve">Завдання </w:t>
-      </w:r>
-      <w:r>
-        <w:rPr>
-          <w:rFonts w:ascii="Times New Roman" w:hAnsi="Times New Roman" w:cs="Times New Roman"/>
-          <w:b/>
-          <w:i/>
-          <w:iCs/>
-          <w:sz w:val="28"/>
-          <w:szCs w:val="28"/>
-          <w:lang w:val="ru-RU"/>
-        </w:rPr>
-        <w:t>3</w:t>
-      </w:r>
-      <w:r>
-        <w:rPr>
-          <w:rFonts w:ascii="Times New Roman" w:hAnsi="Times New Roman" w:cs="Times New Roman"/>
-          <w:b/>
-          <w:i/>
-          <w:iCs/>
-          <w:sz w:val="28"/>
-          <w:szCs w:val="28"/>
-          <w:lang w:val="ru-RU"/>
-        </w:rPr>
-        <w:t xml:space="preserve"> :</w:t>
+        <w:t>Завдання 3 :</w:t>
       </w:r>
     </w:p>
     <w:p>
@@ -4357,7 +4422,7 @@
           <w:szCs w:val="28"/>
           <w:lang w:val="en-US"/>
         </w:rPr>
-        <w:t xml:space="preserve"> в</w:t>
+        <w:t xml:space="preserve"> </w:t>
       </w:r>
       <w:proofErr w:type="spellStart"/>
       <w:r>
@@ -4368,7 +4433,7 @@
           <w:szCs w:val="28"/>
           <w:lang w:val="en-US"/>
         </w:rPr>
-        <w:t>еличина</w:t>
+        <w:t>величина</w:t>
       </w:r>
       <w:proofErr w:type="spellEnd"/>
       <w:r>
@@ -6938,7 +7003,7 @@
         <w:ind w:left="-426" w:right="-285"/>
         <w:jc w:val="center"/>
       </w:pPr>
-      <w:bookmarkStart w:id="15" w:name="_Toc31760761"/>
+      <w:bookmarkStart w:id="15" w:name="_Toc32074367"/>
       <w:r>
         <w:lastRenderedPageBreak/>
         <w:t>ВИСНОВКИ</w:t>
@@ -7197,7 +7262,7 @@
         <w:ind w:left="-426" w:right="-285"/>
         <w:jc w:val="center"/>
       </w:pPr>
-      <w:bookmarkStart w:id="16" w:name="_Toc31760762"/>
+      <w:bookmarkStart w:id="16" w:name="_Toc32074368"/>
       <w:r>
         <w:lastRenderedPageBreak/>
         <w:t>ДОДАТОК А</w:t>
@@ -8105,20 +8170,7 @@
           <w:szCs w:val="28"/>
           <w:lang w:eastAsia="ru-RU" w:bidi="en-US"/>
         </w:rPr>
-        <w:t>Програмна реалізація задачі №</w:t>
-      </w:r>
-      <w:r>
-        <w:rPr>
-          <w:rFonts w:ascii="Times New Roman" w:hAnsi="Times New Roman" w:cs="Times New Roman"/>
-          <w:b/>
-          <w:bCs/>
-          <w:i/>
-          <w:iCs/>
-          <w:sz w:val="28"/>
-          <w:szCs w:val="28"/>
-          <w:lang w:eastAsia="ru-RU" w:bidi="en-US"/>
-        </w:rPr>
-        <w:t>2</w:t>
+        <w:t>Програмна реалізація задачі №2</w:t>
       </w:r>
     </w:p>
     <w:bookmarkEnd w:id="19"/>
@@ -11408,34 +11460,7 @@
           <w:szCs w:val="28"/>
           <w:lang w:eastAsia="ru-RU" w:bidi="en-US"/>
         </w:rPr>
-        <w:t>Рис.</w:t>
-      </w:r>
-      <w:r>
-        <w:rPr>
-          <w:rFonts w:ascii="Times New Roman" w:hAnsi="Times New Roman" w:cs="Times New Roman"/>
-          <w:sz w:val="28"/>
-          <w:szCs w:val="28"/>
-          <w:lang w:eastAsia="ru-RU" w:bidi="en-US"/>
-        </w:rPr>
-        <w:t>3</w:t>
-      </w:r>
-      <w:r>
-        <w:rPr>
-          <w:rFonts w:ascii="Times New Roman" w:hAnsi="Times New Roman" w:cs="Times New Roman"/>
-          <w:sz w:val="28"/>
-          <w:szCs w:val="28"/>
-          <w:lang w:eastAsia="ru-RU" w:bidi="en-US"/>
-        </w:rPr>
-        <w:t xml:space="preserve"> – Тестування завдання №</w:t>
-      </w:r>
-      <w:r>
-        <w:rPr>
-          <w:rFonts w:ascii="Times New Roman" w:hAnsi="Times New Roman" w:cs="Times New Roman"/>
-          <w:sz w:val="28"/>
-          <w:szCs w:val="28"/>
-          <w:lang w:eastAsia="ru-RU" w:bidi="en-US"/>
-        </w:rPr>
-        <w:t>3</w:t>
+        <w:t>Рис.3 – Тестування завдання №3</w:t>
       </w:r>
     </w:p>
     <w:p>
@@ -11577,8 +11602,1132 @@
         </w:rPr>
       </w:pPr>
     </w:p>
+    <w:p>
+      <w:pPr>
+        <w:pStyle w:val="ListParagraph"/>
+        <w:tabs>
+          <w:tab w:val="left" w:pos="142"/>
+        </w:tabs>
+        <w:ind w:left="0" w:right="-285"/>
+        <w:jc w:val="center"/>
+        <w:rPr>
+          <w:rFonts w:ascii="Times New Roman" w:hAnsi="Times New Roman" w:cs="Times New Roman"/>
+          <w:sz w:val="28"/>
+          <w:szCs w:val="28"/>
+          <w:lang w:val="en-US" w:eastAsia="ru-RU" w:bidi="en-US"/>
+        </w:rPr>
+      </w:pPr>
+    </w:p>
+    <w:p>
+      <w:pPr>
+        <w:pStyle w:val="ListParagraph"/>
+        <w:tabs>
+          <w:tab w:val="left" w:pos="142"/>
+        </w:tabs>
+        <w:ind w:left="0" w:right="-285"/>
+        <w:jc w:val="center"/>
+        <w:rPr>
+          <w:rFonts w:ascii="Times New Roman" w:hAnsi="Times New Roman" w:cs="Times New Roman"/>
+          <w:sz w:val="28"/>
+          <w:szCs w:val="28"/>
+          <w:lang w:val="en-US" w:eastAsia="ru-RU" w:bidi="en-US"/>
+        </w:rPr>
+      </w:pPr>
+    </w:p>
+    <w:p>
+      <w:pPr>
+        <w:pStyle w:val="ListParagraph"/>
+        <w:tabs>
+          <w:tab w:val="left" w:pos="142"/>
+        </w:tabs>
+        <w:ind w:left="0" w:right="-285"/>
+        <w:jc w:val="center"/>
+        <w:rPr>
+          <w:rFonts w:ascii="Times New Roman" w:hAnsi="Times New Roman" w:cs="Times New Roman"/>
+          <w:sz w:val="28"/>
+          <w:szCs w:val="28"/>
+          <w:lang w:val="en-US" w:eastAsia="ru-RU" w:bidi="en-US"/>
+        </w:rPr>
+      </w:pPr>
+    </w:p>
+    <w:p>
+      <w:pPr>
+        <w:pStyle w:val="ListParagraph"/>
+        <w:tabs>
+          <w:tab w:val="left" w:pos="142"/>
+        </w:tabs>
+        <w:ind w:left="0" w:right="-285"/>
+        <w:jc w:val="center"/>
+        <w:rPr>
+          <w:rFonts w:ascii="Times New Roman" w:hAnsi="Times New Roman" w:cs="Times New Roman"/>
+          <w:sz w:val="28"/>
+          <w:szCs w:val="28"/>
+          <w:lang w:val="en-US" w:eastAsia="ru-RU" w:bidi="en-US"/>
+        </w:rPr>
+      </w:pPr>
+    </w:p>
+    <w:p>
+      <w:pPr>
+        <w:pStyle w:val="ListParagraph"/>
+        <w:tabs>
+          <w:tab w:val="left" w:pos="142"/>
+        </w:tabs>
+        <w:ind w:left="0" w:right="-285"/>
+        <w:jc w:val="center"/>
+        <w:rPr>
+          <w:rFonts w:ascii="Times New Roman" w:hAnsi="Times New Roman" w:cs="Times New Roman"/>
+          <w:sz w:val="28"/>
+          <w:szCs w:val="28"/>
+          <w:lang w:val="en-US" w:eastAsia="ru-RU" w:bidi="en-US"/>
+        </w:rPr>
+      </w:pPr>
+    </w:p>
+    <w:p>
+      <w:pPr>
+        <w:pStyle w:val="ListParagraph"/>
+        <w:tabs>
+          <w:tab w:val="left" w:pos="142"/>
+        </w:tabs>
+        <w:ind w:left="0" w:right="-285"/>
+        <w:jc w:val="center"/>
+        <w:rPr>
+          <w:rFonts w:ascii="Times New Roman" w:hAnsi="Times New Roman" w:cs="Times New Roman"/>
+          <w:sz w:val="28"/>
+          <w:szCs w:val="28"/>
+          <w:lang w:val="en-US" w:eastAsia="ru-RU" w:bidi="en-US"/>
+        </w:rPr>
+      </w:pPr>
+    </w:p>
+    <w:p>
+      <w:pPr>
+        <w:pStyle w:val="ListParagraph"/>
+        <w:tabs>
+          <w:tab w:val="left" w:pos="142"/>
+        </w:tabs>
+        <w:ind w:left="0" w:right="-285"/>
+        <w:jc w:val="center"/>
+        <w:rPr>
+          <w:rFonts w:ascii="Times New Roman" w:hAnsi="Times New Roman" w:cs="Times New Roman"/>
+          <w:sz w:val="28"/>
+          <w:szCs w:val="28"/>
+          <w:lang w:val="en-US" w:eastAsia="ru-RU" w:bidi="en-US"/>
+        </w:rPr>
+      </w:pPr>
+    </w:p>
+    <w:p>
+      <w:pPr>
+        <w:pStyle w:val="ListParagraph"/>
+        <w:tabs>
+          <w:tab w:val="left" w:pos="142"/>
+        </w:tabs>
+        <w:ind w:left="0" w:right="-285"/>
+        <w:jc w:val="center"/>
+        <w:rPr>
+          <w:rFonts w:ascii="Times New Roman" w:hAnsi="Times New Roman" w:cs="Times New Roman"/>
+          <w:sz w:val="28"/>
+          <w:szCs w:val="28"/>
+          <w:lang w:val="en-US" w:eastAsia="ru-RU" w:bidi="en-US"/>
+        </w:rPr>
+      </w:pPr>
+    </w:p>
+    <w:p>
+      <w:pPr>
+        <w:pStyle w:val="ListParagraph"/>
+        <w:tabs>
+          <w:tab w:val="left" w:pos="142"/>
+        </w:tabs>
+        <w:ind w:left="0" w:right="-285"/>
+        <w:jc w:val="center"/>
+        <w:rPr>
+          <w:rFonts w:ascii="Times New Roman" w:hAnsi="Times New Roman" w:cs="Times New Roman"/>
+          <w:sz w:val="28"/>
+          <w:szCs w:val="28"/>
+          <w:lang w:val="en-US" w:eastAsia="ru-RU" w:bidi="en-US"/>
+        </w:rPr>
+      </w:pPr>
+    </w:p>
+    <w:p>
+      <w:pPr>
+        <w:pStyle w:val="ListParagraph"/>
+        <w:tabs>
+          <w:tab w:val="left" w:pos="142"/>
+        </w:tabs>
+        <w:ind w:left="0" w:right="-285"/>
+        <w:jc w:val="center"/>
+        <w:rPr>
+          <w:rFonts w:ascii="Times New Roman" w:hAnsi="Times New Roman" w:cs="Times New Roman"/>
+          <w:sz w:val="28"/>
+          <w:szCs w:val="28"/>
+          <w:lang w:val="en-US" w:eastAsia="ru-RU" w:bidi="en-US"/>
+        </w:rPr>
+      </w:pPr>
+    </w:p>
+    <w:p>
+      <w:pPr>
+        <w:pStyle w:val="ListParagraph"/>
+        <w:tabs>
+          <w:tab w:val="left" w:pos="142"/>
+        </w:tabs>
+        <w:ind w:left="0" w:right="-285"/>
+        <w:jc w:val="center"/>
+        <w:rPr>
+          <w:rFonts w:ascii="Times New Roman" w:hAnsi="Times New Roman" w:cs="Times New Roman"/>
+          <w:sz w:val="28"/>
+          <w:szCs w:val="28"/>
+          <w:lang w:val="en-US" w:eastAsia="ru-RU" w:bidi="en-US"/>
+        </w:rPr>
+      </w:pPr>
+    </w:p>
+    <w:p>
+      <w:pPr>
+        <w:pStyle w:val="ListParagraph"/>
+        <w:tabs>
+          <w:tab w:val="left" w:pos="142"/>
+        </w:tabs>
+        <w:ind w:left="0" w:right="-285"/>
+        <w:jc w:val="center"/>
+        <w:rPr>
+          <w:rFonts w:ascii="Times New Roman" w:hAnsi="Times New Roman" w:cs="Times New Roman"/>
+          <w:sz w:val="28"/>
+          <w:szCs w:val="28"/>
+          <w:lang w:val="en-US" w:eastAsia="ru-RU" w:bidi="en-US"/>
+        </w:rPr>
+      </w:pPr>
+    </w:p>
+    <w:p>
+      <w:pPr>
+        <w:pStyle w:val="Heading1"/>
+        <w:jc w:val="center"/>
+        <w:rPr>
+          <w:lang w:eastAsia="ru-RU"/>
+        </w:rPr>
+      </w:pPr>
+      <w:bookmarkStart w:id="21" w:name="_Toc32074369"/>
+      <w:r>
+        <w:rPr>
+          <w:lang w:eastAsia="ru-RU"/>
+        </w:rPr>
+        <w:lastRenderedPageBreak/>
+        <w:t xml:space="preserve">ДОДАТОК </w:t>
+      </w:r>
+      <w:r>
+        <w:rPr>
+          <w:lang w:eastAsia="ru-RU"/>
+        </w:rPr>
+        <w:t>Б</w:t>
+      </w:r>
+      <w:bookmarkEnd w:id="21"/>
+    </w:p>
+    <w:p>
+      <w:pPr>
+        <w:rPr>
+          <w:rFonts w:ascii="Times New Roman" w:hAnsi="Times New Roman" w:cs="Times New Roman"/>
+          <w:b/>
+          <w:bCs/>
+          <w:i/>
+          <w:iCs/>
+          <w:sz w:val="28"/>
+          <w:szCs w:val="28"/>
+          <w:lang w:eastAsia="ru-RU" w:bidi="en-US"/>
+        </w:rPr>
+      </w:pPr>
+      <w:r>
+        <w:rPr>
+          <w:rFonts w:ascii="Times New Roman" w:hAnsi="Times New Roman" w:cs="Times New Roman"/>
+          <w:b/>
+          <w:bCs/>
+          <w:i/>
+          <w:iCs/>
+          <w:sz w:val="28"/>
+          <w:szCs w:val="28"/>
+          <w:lang w:eastAsia="ru-RU" w:bidi="en-US"/>
+        </w:rPr>
+        <w:t>Відповіді на запитання:</w:t>
+      </w:r>
+    </w:p>
+    <w:p>
+      <w:pPr>
+        <w:pStyle w:val="ListParagraph"/>
+        <w:ind w:left="0"/>
+        <w:rPr>
+          <w:rFonts w:ascii="Times New Roman" w:hAnsi="Times New Roman" w:cs="Times New Roman"/>
+          <w:i/>
+          <w:iCs/>
+          <w:sz w:val="28"/>
+          <w:szCs w:val="28"/>
+          <w:lang w:eastAsia="ru-RU" w:bidi="en-US"/>
+        </w:rPr>
+      </w:pPr>
+      <w:r>
+        <w:rPr>
+          <w:rFonts w:ascii="Times New Roman" w:hAnsi="Times New Roman" w:cs="Times New Roman"/>
+          <w:i/>
+          <w:iCs/>
+          <w:sz w:val="28"/>
+          <w:szCs w:val="28"/>
+          <w:lang w:eastAsia="ru-RU" w:bidi="en-US"/>
+        </w:rPr>
+        <w:t xml:space="preserve">1. </w:t>
+      </w:r>
+      <w:r>
+        <w:rPr>
+          <w:rFonts w:ascii="Times New Roman" w:hAnsi="Times New Roman" w:cs="Times New Roman"/>
+          <w:i/>
+          <w:iCs/>
+          <w:sz w:val="28"/>
+          <w:szCs w:val="28"/>
+          <w:lang w:eastAsia="ru-RU" w:bidi="en-US"/>
+        </w:rPr>
+        <w:t>Перерахуйте базові типи даних у мові С.</w:t>
+      </w:r>
+    </w:p>
+    <w:p>
+      <w:pPr>
+        <w:pStyle w:val="ListParagraph"/>
+        <w:ind w:left="284"/>
+        <w:rPr>
+          <w:rFonts w:ascii="Times New Roman" w:hAnsi="Times New Roman" w:cs="Times New Roman"/>
+          <w:i/>
+          <w:iCs/>
+          <w:sz w:val="28"/>
+          <w:szCs w:val="28"/>
+          <w:lang w:eastAsia="ru-RU" w:bidi="en-US"/>
+        </w:rPr>
+      </w:pPr>
+      <w:r>
+        <w:rPr>
+          <w:rFonts w:ascii="Times New Roman" w:hAnsi="Times New Roman" w:cs="Times New Roman"/>
+          <w:i/>
+          <w:iCs/>
+          <w:noProof/>
+          <w:sz w:val="28"/>
+          <w:szCs w:val="28"/>
+          <w:lang w:eastAsia="ru-RU" w:bidi="en-US"/>
+        </w:rPr>
+        <w:drawing>
+          <wp:inline distT="0" distB="0" distL="0" distR="0" wp14:anchorId="4D405015" wp14:editId="3045114D">
+            <wp:extent cx="5410835" cy="3764915"/>
+            <wp:effectExtent l="0" t="0" r="0" b="6985"/>
+            <wp:docPr id="1" name="Picture 1"/>
+            <wp:cNvGraphicFramePr>
+              <a:graphicFrameLocks xmlns:a="http://schemas.openxmlformats.org/drawingml/2006/main" noChangeAspect="1"/>
+            </wp:cNvGraphicFramePr>
+            <a:graphic xmlns:a="http://schemas.openxmlformats.org/drawingml/2006/main">
+              <a:graphicData uri="http://schemas.openxmlformats.org/drawingml/2006/picture">
+                <pic:pic xmlns:pic="http://schemas.openxmlformats.org/drawingml/2006/picture">
+                  <pic:nvPicPr>
+                    <pic:cNvPr id="0" name="Picture 2"/>
+                    <pic:cNvPicPr>
+                      <a:picLocks noChangeAspect="1" noChangeArrowheads="1"/>
+                    </pic:cNvPicPr>
+                  </pic:nvPicPr>
+                  <pic:blipFill>
+                    <a:blip r:embed="rId15">
+                      <a:extLst>
+                        <a:ext uri="{28A0092B-C50C-407E-A947-70E740481C1C}">
+                          <a14:useLocalDpi xmlns:a14="http://schemas.microsoft.com/office/drawing/2010/main" val="0"/>
+                        </a:ext>
+                      </a:extLst>
+                    </a:blip>
+                    <a:srcRect/>
+                    <a:stretch>
+                      <a:fillRect/>
+                    </a:stretch>
+                  </pic:blipFill>
+                  <pic:spPr bwMode="auto">
+                    <a:xfrm>
+                      <a:off x="0" y="0"/>
+                      <a:ext cx="5410835" cy="3764915"/>
+                    </a:xfrm>
+                    <a:prstGeom prst="rect">
+                      <a:avLst/>
+                    </a:prstGeom>
+                    <a:noFill/>
+                  </pic:spPr>
+                </pic:pic>
+              </a:graphicData>
+            </a:graphic>
+          </wp:inline>
+        </w:drawing>
+      </w:r>
+    </w:p>
+    <w:p>
+      <w:pPr>
+        <w:pStyle w:val="ListParagraph"/>
+        <w:ind w:left="0"/>
+        <w:rPr>
+          <w:rFonts w:ascii="Times New Roman" w:hAnsi="Times New Roman" w:cs="Times New Roman"/>
+          <w:i/>
+          <w:iCs/>
+          <w:sz w:val="28"/>
+          <w:szCs w:val="28"/>
+          <w:lang w:eastAsia="ru-RU" w:bidi="en-US"/>
+        </w:rPr>
+      </w:pPr>
+      <w:r>
+        <w:rPr>
+          <w:rFonts w:ascii="Times New Roman" w:hAnsi="Times New Roman" w:cs="Times New Roman"/>
+          <w:i/>
+          <w:iCs/>
+          <w:sz w:val="28"/>
+          <w:szCs w:val="28"/>
+          <w:lang w:eastAsia="ru-RU" w:bidi="en-US"/>
+        </w:rPr>
+        <w:t>2. Визначте тип перерахованих констант: 102, 0675, 0Xff4, 067L.</w:t>
+      </w:r>
+    </w:p>
+    <w:p>
+      <w:pPr>
+        <w:pStyle w:val="ListParagraph"/>
+        <w:ind w:left="567"/>
+        <w:rPr>
+          <w:rFonts w:ascii="Times New Roman" w:hAnsi="Times New Roman" w:cs="Times New Roman"/>
+          <w:sz w:val="28"/>
+          <w:szCs w:val="28"/>
+          <w:lang w:eastAsia="ru-RU" w:bidi="en-US"/>
+        </w:rPr>
+      </w:pPr>
+      <w:r>
+        <w:rPr>
+          <w:rFonts w:ascii="Times New Roman" w:hAnsi="Times New Roman" w:cs="Times New Roman"/>
+          <w:sz w:val="28"/>
+          <w:szCs w:val="28"/>
+          <w:lang w:eastAsia="ru-RU" w:bidi="en-US"/>
+        </w:rPr>
+        <w:t>102, 0675 – десяткові цілі числа;</w:t>
+      </w:r>
+    </w:p>
+    <w:p>
+      <w:pPr>
+        <w:pStyle w:val="ListParagraph"/>
+        <w:ind w:left="567"/>
+        <w:rPr>
+          <w:rFonts w:ascii="Times New Roman" w:hAnsi="Times New Roman" w:cs="Times New Roman"/>
+          <w:sz w:val="28"/>
+          <w:szCs w:val="28"/>
+          <w:lang w:eastAsia="ru-RU" w:bidi="en-US"/>
+        </w:rPr>
+      </w:pPr>
+      <w:r>
+        <w:rPr>
+          <w:rFonts w:ascii="Times New Roman" w:hAnsi="Times New Roman" w:cs="Times New Roman"/>
+          <w:sz w:val="28"/>
+          <w:szCs w:val="28"/>
+          <w:lang w:eastAsia="ru-RU" w:bidi="en-US"/>
+        </w:rPr>
+        <w:t>0х</w:t>
+      </w:r>
+      <w:r>
+        <w:rPr>
+          <w:rFonts w:ascii="Times New Roman" w:hAnsi="Times New Roman" w:cs="Times New Roman"/>
+          <w:sz w:val="28"/>
+          <w:szCs w:val="28"/>
+          <w:lang w:val="en-US" w:eastAsia="ru-RU" w:bidi="en-US"/>
+        </w:rPr>
+        <w:t xml:space="preserve">ff4 – </w:t>
+      </w:r>
+      <w:r>
+        <w:rPr>
+          <w:rFonts w:ascii="Times New Roman" w:hAnsi="Times New Roman" w:cs="Times New Roman"/>
+          <w:sz w:val="28"/>
+          <w:szCs w:val="28"/>
+          <w:lang w:eastAsia="ru-RU" w:bidi="en-US"/>
+        </w:rPr>
+        <w:t>число у 16 с.ч.</w:t>
+      </w:r>
+    </w:p>
+    <w:p>
+      <w:pPr>
+        <w:pStyle w:val="ListParagraph"/>
+        <w:ind w:left="567"/>
+        <w:rPr>
+          <w:rFonts w:ascii="Times New Roman" w:hAnsi="Times New Roman" w:cs="Times New Roman"/>
+          <w:sz w:val="28"/>
+          <w:szCs w:val="28"/>
+          <w:lang w:val="en-US" w:eastAsia="ru-RU" w:bidi="en-US"/>
+        </w:rPr>
+      </w:pPr>
+      <w:r>
+        <w:rPr>
+          <w:rFonts w:ascii="Times New Roman" w:hAnsi="Times New Roman" w:cs="Times New Roman"/>
+          <w:sz w:val="28"/>
+          <w:szCs w:val="28"/>
+          <w:lang w:eastAsia="ru-RU" w:bidi="en-US"/>
+        </w:rPr>
+        <w:t>067</w:t>
+      </w:r>
+      <w:r>
+        <w:rPr>
+          <w:rFonts w:ascii="Times New Roman" w:hAnsi="Times New Roman" w:cs="Times New Roman"/>
+          <w:sz w:val="28"/>
+          <w:szCs w:val="28"/>
+          <w:lang w:val="en-US" w:eastAsia="ru-RU" w:bidi="en-US"/>
+        </w:rPr>
+        <w:t xml:space="preserve">L – </w:t>
+      </w:r>
+      <w:r>
+        <w:rPr>
+          <w:rFonts w:ascii="Times New Roman" w:hAnsi="Times New Roman" w:cs="Times New Roman"/>
+          <w:sz w:val="28"/>
+          <w:szCs w:val="28"/>
+          <w:lang w:eastAsia="ru-RU" w:bidi="en-US"/>
+        </w:rPr>
+        <w:t xml:space="preserve">ціле число типу </w:t>
+      </w:r>
+      <w:r>
+        <w:rPr>
+          <w:rFonts w:ascii="Times New Roman" w:hAnsi="Times New Roman" w:cs="Times New Roman"/>
+          <w:sz w:val="28"/>
+          <w:szCs w:val="28"/>
+          <w:lang w:val="en-US" w:eastAsia="ru-RU" w:bidi="en-US"/>
+        </w:rPr>
+        <w:t>long;</w:t>
+      </w:r>
+    </w:p>
+    <w:p>
+      <w:pPr>
+        <w:pStyle w:val="ListParagraph"/>
+        <w:ind w:left="0"/>
+        <w:rPr>
+          <w:rFonts w:ascii="Times New Roman" w:hAnsi="Times New Roman" w:cs="Times New Roman"/>
+          <w:i/>
+          <w:iCs/>
+          <w:sz w:val="28"/>
+          <w:szCs w:val="28"/>
+          <w:lang w:eastAsia="ru-RU" w:bidi="en-US"/>
+        </w:rPr>
+      </w:pPr>
+      <w:r>
+        <w:rPr>
+          <w:rFonts w:ascii="Times New Roman" w:hAnsi="Times New Roman" w:cs="Times New Roman"/>
+          <w:i/>
+          <w:iCs/>
+          <w:sz w:val="28"/>
+          <w:szCs w:val="28"/>
+          <w:lang w:eastAsia="ru-RU" w:bidi="en-US"/>
+        </w:rPr>
+        <w:t>3. Запишіть директиву #define для задання константи з іменем LENGTH, яка дорівнює 10.</w:t>
+      </w:r>
+    </w:p>
+    <w:p>
+      <w:pPr>
+        <w:pStyle w:val="ListParagraph"/>
+        <w:ind w:left="284"/>
+        <w:rPr>
+          <w:rFonts w:ascii="Times New Roman" w:hAnsi="Times New Roman" w:cs="Times New Roman"/>
+          <w:sz w:val="28"/>
+          <w:szCs w:val="28"/>
+          <w:lang w:val="en-US" w:eastAsia="ru-RU" w:bidi="en-US"/>
+        </w:rPr>
+      </w:pPr>
+      <w:r>
+        <w:rPr>
+          <w:rFonts w:ascii="Times New Roman" w:hAnsi="Times New Roman" w:cs="Times New Roman"/>
+          <w:sz w:val="28"/>
+          <w:szCs w:val="28"/>
+          <w:lang w:val="en-US" w:eastAsia="ru-RU" w:bidi="en-US"/>
+        </w:rPr>
+        <w:t>#define LENGTH 10;</w:t>
+      </w:r>
+    </w:p>
+    <w:p>
+      <w:pPr>
+        <w:pStyle w:val="ListParagraph"/>
+        <w:ind w:left="0"/>
+        <w:rPr>
+          <w:rFonts w:ascii="Times New Roman" w:hAnsi="Times New Roman" w:cs="Times New Roman"/>
+          <w:i/>
+          <w:iCs/>
+          <w:sz w:val="28"/>
+          <w:szCs w:val="28"/>
+          <w:lang w:eastAsia="ru-RU" w:bidi="en-US"/>
+        </w:rPr>
+      </w:pPr>
+      <w:r>
+        <w:rPr>
+          <w:rFonts w:ascii="Times New Roman" w:hAnsi="Times New Roman" w:cs="Times New Roman"/>
+          <w:i/>
+          <w:iCs/>
+          <w:sz w:val="28"/>
+          <w:szCs w:val="28"/>
+          <w:lang w:eastAsia="ru-RU" w:bidi="en-US"/>
+        </w:rPr>
+        <w:t>4. Стандартні функції уведення та виведення у мові С.</w:t>
+      </w:r>
+    </w:p>
+    <w:p>
+      <w:pPr>
+        <w:pStyle w:val="ListParagraph"/>
+        <w:ind w:left="284"/>
+        <w:rPr>
+          <w:rFonts w:ascii="Times New Roman" w:hAnsi="Times New Roman" w:cs="Times New Roman"/>
+          <w:sz w:val="28"/>
+          <w:szCs w:val="28"/>
+          <w:lang w:val="en-US" w:eastAsia="ru-RU" w:bidi="en-US"/>
+        </w:rPr>
+      </w:pPr>
+      <w:proofErr w:type="spellStart"/>
+      <w:proofErr w:type="gramStart"/>
+      <w:r>
+        <w:rPr>
+          <w:rFonts w:ascii="Times New Roman" w:hAnsi="Times New Roman" w:cs="Times New Roman"/>
+          <w:sz w:val="28"/>
+          <w:szCs w:val="28"/>
+          <w:lang w:val="en-US" w:eastAsia="ru-RU" w:bidi="en-US"/>
+        </w:rPr>
+        <w:t>Scanf</w:t>
+      </w:r>
+      <w:proofErr w:type="spellEnd"/>
+      <w:r>
+        <w:rPr>
+          <w:rFonts w:ascii="Times New Roman" w:hAnsi="Times New Roman" w:cs="Times New Roman"/>
+          <w:sz w:val="28"/>
+          <w:szCs w:val="28"/>
+          <w:lang w:val="en-US" w:eastAsia="ru-RU" w:bidi="en-US"/>
+        </w:rPr>
+        <w:t>(</w:t>
+      </w:r>
+      <w:proofErr w:type="gramEnd"/>
+      <w:r>
+        <w:rPr>
+          <w:rFonts w:ascii="Times New Roman" w:hAnsi="Times New Roman" w:cs="Times New Roman"/>
+          <w:sz w:val="28"/>
+          <w:szCs w:val="28"/>
+          <w:lang w:val="en-US" w:eastAsia="ru-RU" w:bidi="en-US"/>
+        </w:rPr>
+        <w:t xml:space="preserve">), </w:t>
+      </w:r>
+      <w:proofErr w:type="spellStart"/>
+      <w:r>
+        <w:rPr>
+          <w:rFonts w:ascii="Times New Roman" w:hAnsi="Times New Roman" w:cs="Times New Roman"/>
+          <w:sz w:val="28"/>
+          <w:szCs w:val="28"/>
+          <w:lang w:val="en-US" w:eastAsia="ru-RU" w:bidi="en-US"/>
+        </w:rPr>
+        <w:t>printf</w:t>
+      </w:r>
+      <w:proofErr w:type="spellEnd"/>
+      <w:r>
+        <w:rPr>
+          <w:rFonts w:ascii="Times New Roman" w:hAnsi="Times New Roman" w:cs="Times New Roman"/>
+          <w:sz w:val="28"/>
+          <w:szCs w:val="28"/>
+          <w:lang w:val="en-US" w:eastAsia="ru-RU" w:bidi="en-US"/>
+        </w:rPr>
+        <w:t>().</w:t>
+      </w:r>
+    </w:p>
+    <w:p>
+      <w:pPr>
+        <w:pStyle w:val="ListParagraph"/>
+        <w:ind w:left="0"/>
+        <w:rPr>
+          <w:rFonts w:ascii="Times New Roman" w:hAnsi="Times New Roman" w:cs="Times New Roman"/>
+          <w:i/>
+          <w:iCs/>
+          <w:sz w:val="28"/>
+          <w:szCs w:val="28"/>
+          <w:lang w:eastAsia="ru-RU" w:bidi="en-US"/>
+        </w:rPr>
+      </w:pPr>
+      <w:r>
+        <w:rPr>
+          <w:rFonts w:ascii="Times New Roman" w:hAnsi="Times New Roman" w:cs="Times New Roman"/>
+          <w:i/>
+          <w:iCs/>
+          <w:sz w:val="28"/>
+          <w:szCs w:val="28"/>
+          <w:lang w:eastAsia="ru-RU" w:bidi="en-US"/>
+        </w:rPr>
+        <w:t>5. Що являють собою аргументи функцій scanf() і printf()?</w:t>
+      </w:r>
+    </w:p>
+    <w:p>
+      <w:pPr>
+        <w:pStyle w:val="ListParagraph"/>
+        <w:ind w:left="0"/>
+        <w:rPr>
+          <w:rFonts w:ascii="Times New Roman" w:hAnsi="Times New Roman" w:cs="Times New Roman"/>
+          <w:sz w:val="28"/>
+          <w:szCs w:val="28"/>
+          <w:lang w:eastAsia="ru-RU" w:bidi="en-US"/>
+        </w:rPr>
+      </w:pPr>
+      <w:r>
+        <w:rPr>
+          <w:rFonts w:ascii="Times New Roman" w:hAnsi="Times New Roman" w:cs="Times New Roman"/>
+          <w:sz w:val="28"/>
+          <w:szCs w:val="28"/>
+          <w:lang w:eastAsia="ru-RU" w:bidi="en-US"/>
+        </w:rPr>
+        <w:t>Аргументами функцій є специфікатори типу введення/виведення.</w:t>
+      </w:r>
+    </w:p>
+    <w:p>
+      <w:pPr>
+        <w:pStyle w:val="ListParagraph"/>
+        <w:ind w:left="0"/>
+        <w:rPr>
+          <w:rFonts w:ascii="Times New Roman" w:hAnsi="Times New Roman" w:cs="Times New Roman"/>
+          <w:i/>
+          <w:iCs/>
+          <w:sz w:val="28"/>
+          <w:szCs w:val="28"/>
+          <w:lang w:eastAsia="ru-RU" w:bidi="en-US"/>
+        </w:rPr>
+      </w:pPr>
+      <w:r>
+        <w:rPr>
+          <w:rFonts w:ascii="Times New Roman" w:hAnsi="Times New Roman" w:cs="Times New Roman"/>
+          <w:i/>
+          <w:iCs/>
+          <w:sz w:val="28"/>
+          <w:szCs w:val="28"/>
+          <w:lang w:eastAsia="ru-RU" w:bidi="en-US"/>
+        </w:rPr>
+        <w:t>6. Наведіть приклад використання функції printf() для виведення значень двох цілочисельних змінних на екран.</w:t>
+      </w:r>
+    </w:p>
+    <w:p>
+      <w:pPr>
+        <w:pStyle w:val="ListParagraph"/>
+        <w:ind w:left="0"/>
+        <w:rPr>
+          <w:rFonts w:ascii="Times New Roman" w:hAnsi="Times New Roman" w:cs="Times New Roman"/>
+          <w:sz w:val="28"/>
+          <w:szCs w:val="28"/>
+          <w:lang w:val="en-US" w:eastAsia="ru-RU" w:bidi="en-US"/>
+        </w:rPr>
+      </w:pPr>
+      <w:proofErr w:type="spellStart"/>
+      <w:proofErr w:type="gramStart"/>
+      <w:r>
+        <w:rPr>
+          <w:rFonts w:ascii="Times New Roman" w:hAnsi="Times New Roman" w:cs="Times New Roman"/>
+          <w:sz w:val="28"/>
+          <w:szCs w:val="28"/>
+          <w:lang w:val="en-US" w:eastAsia="ru-RU" w:bidi="en-US"/>
+        </w:rPr>
+        <w:t>Printf</w:t>
+      </w:r>
+      <w:proofErr w:type="spellEnd"/>
+      <w:r>
+        <w:rPr>
+          <w:rFonts w:ascii="Times New Roman" w:hAnsi="Times New Roman" w:cs="Times New Roman"/>
+          <w:sz w:val="28"/>
+          <w:szCs w:val="28"/>
+          <w:lang w:val="en-US" w:eastAsia="ru-RU" w:bidi="en-US"/>
+        </w:rPr>
+        <w:t>(</w:t>
+      </w:r>
+      <w:proofErr w:type="gramEnd"/>
+      <w:r>
+        <w:rPr>
+          <w:rFonts w:ascii="Times New Roman" w:hAnsi="Times New Roman" w:cs="Times New Roman"/>
+          <w:sz w:val="28"/>
+          <w:szCs w:val="28"/>
+          <w:lang w:val="en-US" w:eastAsia="ru-RU" w:bidi="en-US"/>
+        </w:rPr>
+        <w:t>“%d %d”, number1, number2);</w:t>
+      </w:r>
+    </w:p>
+    <w:p>
+      <w:pPr>
+        <w:pStyle w:val="ListParagraph"/>
+        <w:ind w:left="0"/>
+        <w:rPr>
+          <w:rFonts w:ascii="Times New Roman" w:hAnsi="Times New Roman" w:cs="Times New Roman"/>
+          <w:i/>
+          <w:iCs/>
+          <w:sz w:val="28"/>
+          <w:szCs w:val="28"/>
+          <w:lang w:eastAsia="ru-RU" w:bidi="en-US"/>
+        </w:rPr>
+      </w:pPr>
+      <w:r>
+        <w:rPr>
+          <w:rFonts w:ascii="Times New Roman" w:hAnsi="Times New Roman" w:cs="Times New Roman"/>
+          <w:i/>
+          <w:iCs/>
+          <w:sz w:val="28"/>
+          <w:szCs w:val="28"/>
+          <w:lang w:eastAsia="ru-RU" w:bidi="en-US"/>
+        </w:rPr>
+        <w:lastRenderedPageBreak/>
+        <w:t>7. Запишіть функцію scanf() для уведення символу з клавіатури.</w:t>
+      </w:r>
+    </w:p>
+    <w:p>
+      <w:pPr>
+        <w:pStyle w:val="ListParagraph"/>
+        <w:ind w:left="567"/>
+        <w:rPr>
+          <w:rFonts w:ascii="Times New Roman" w:hAnsi="Times New Roman" w:cs="Times New Roman"/>
+          <w:sz w:val="28"/>
+          <w:szCs w:val="28"/>
+          <w:lang w:val="en-US" w:eastAsia="ru-RU" w:bidi="en-US"/>
+        </w:rPr>
+      </w:pPr>
+      <w:proofErr w:type="spellStart"/>
+      <w:proofErr w:type="gramStart"/>
+      <w:r>
+        <w:rPr>
+          <w:rFonts w:ascii="Times New Roman" w:hAnsi="Times New Roman" w:cs="Times New Roman"/>
+          <w:sz w:val="28"/>
+          <w:szCs w:val="28"/>
+          <w:lang w:val="en-US" w:eastAsia="ru-RU" w:bidi="en-US"/>
+        </w:rPr>
+        <w:t>S</w:t>
+      </w:r>
+      <w:r>
+        <w:rPr>
+          <w:rFonts w:ascii="Times New Roman" w:hAnsi="Times New Roman" w:cs="Times New Roman"/>
+          <w:sz w:val="28"/>
+          <w:szCs w:val="28"/>
+          <w:lang w:val="en-US" w:eastAsia="ru-RU" w:bidi="en-US"/>
+        </w:rPr>
+        <w:t>canf</w:t>
+      </w:r>
+      <w:proofErr w:type="spellEnd"/>
+      <w:r>
+        <w:rPr>
+          <w:rFonts w:ascii="Times New Roman" w:hAnsi="Times New Roman" w:cs="Times New Roman"/>
+          <w:sz w:val="28"/>
+          <w:szCs w:val="28"/>
+          <w:lang w:val="en-US" w:eastAsia="ru-RU" w:bidi="en-US"/>
+        </w:rPr>
+        <w:t>(</w:t>
+      </w:r>
+      <w:proofErr w:type="gramEnd"/>
+      <w:r>
+        <w:rPr>
+          <w:rFonts w:ascii="Times New Roman" w:hAnsi="Times New Roman" w:cs="Times New Roman"/>
+          <w:sz w:val="28"/>
+          <w:szCs w:val="28"/>
+          <w:lang w:val="en-US" w:eastAsia="ru-RU" w:bidi="en-US"/>
+        </w:rPr>
+        <w:t>“%c”, symbol);</w:t>
+      </w:r>
+    </w:p>
+    <w:p>
+      <w:pPr>
+        <w:pStyle w:val="ListParagraph"/>
+        <w:ind w:left="0"/>
+        <w:rPr>
+          <w:rFonts w:ascii="Times New Roman" w:hAnsi="Times New Roman" w:cs="Times New Roman"/>
+          <w:i/>
+          <w:iCs/>
+          <w:sz w:val="28"/>
+          <w:szCs w:val="28"/>
+          <w:lang w:eastAsia="ru-RU" w:bidi="en-US"/>
+        </w:rPr>
+      </w:pPr>
+      <w:r>
+        <w:rPr>
+          <w:rFonts w:ascii="Times New Roman" w:hAnsi="Times New Roman" w:cs="Times New Roman"/>
+          <w:i/>
+          <w:iCs/>
+          <w:sz w:val="28"/>
+          <w:szCs w:val="28"/>
+          <w:lang w:eastAsia="ru-RU" w:bidi="en-US"/>
+        </w:rPr>
+        <w:t>8. Які особливості виконання функції getchar()?</w:t>
+      </w:r>
+    </w:p>
+    <w:p>
+      <w:pPr>
+        <w:pStyle w:val="ListParagraph"/>
+        <w:ind w:left="567"/>
+        <w:rPr>
+          <w:rFonts w:ascii="Times New Roman" w:hAnsi="Times New Roman" w:cs="Times New Roman"/>
+          <w:sz w:val="28"/>
+          <w:szCs w:val="28"/>
+          <w:lang w:eastAsia="ru-RU" w:bidi="en-US"/>
+        </w:rPr>
+      </w:pPr>
+      <w:r>
+        <w:rPr>
+          <w:rFonts w:ascii="Times New Roman" w:hAnsi="Times New Roman" w:cs="Times New Roman"/>
+          <w:sz w:val="28"/>
+          <w:szCs w:val="28"/>
+          <w:lang w:eastAsia="ru-RU" w:bidi="en-US"/>
+        </w:rPr>
+        <w:t xml:space="preserve">Функція </w:t>
+      </w:r>
+      <w:proofErr w:type="spellStart"/>
+      <w:r>
+        <w:rPr>
+          <w:rFonts w:ascii="Times New Roman" w:hAnsi="Times New Roman" w:cs="Times New Roman"/>
+          <w:sz w:val="28"/>
+          <w:szCs w:val="28"/>
+          <w:lang w:val="en-US" w:eastAsia="ru-RU" w:bidi="en-US"/>
+        </w:rPr>
+        <w:t>getchar</w:t>
+      </w:r>
+      <w:proofErr w:type="spellEnd"/>
+      <w:r>
+        <w:rPr>
+          <w:rFonts w:ascii="Times New Roman" w:hAnsi="Times New Roman" w:cs="Times New Roman"/>
+          <w:sz w:val="28"/>
+          <w:szCs w:val="28"/>
+          <w:lang w:val="en-US" w:eastAsia="ru-RU" w:bidi="en-US"/>
+        </w:rPr>
+        <w:t xml:space="preserve">() </w:t>
+      </w:r>
+      <w:r>
+        <w:rPr>
+          <w:rFonts w:ascii="Times New Roman" w:hAnsi="Times New Roman" w:cs="Times New Roman"/>
+          <w:sz w:val="28"/>
+          <w:szCs w:val="28"/>
+          <w:lang w:eastAsia="ru-RU" w:bidi="en-US"/>
+        </w:rPr>
+        <w:t>використовується тільки для введення одного символу.</w:t>
+      </w:r>
+    </w:p>
+    <w:p>
+      <w:pPr>
+        <w:pStyle w:val="ListParagraph"/>
+        <w:ind w:left="0"/>
+        <w:rPr>
+          <w:rFonts w:ascii="Times New Roman" w:hAnsi="Times New Roman" w:cs="Times New Roman"/>
+          <w:i/>
+          <w:iCs/>
+          <w:sz w:val="28"/>
+          <w:szCs w:val="28"/>
+          <w:lang w:eastAsia="ru-RU" w:bidi="en-US"/>
+        </w:rPr>
+      </w:pPr>
+      <w:r>
+        <w:rPr>
+          <w:rFonts w:ascii="Times New Roman" w:hAnsi="Times New Roman" w:cs="Times New Roman"/>
+          <w:i/>
+          <w:iCs/>
+          <w:sz w:val="28"/>
+          <w:szCs w:val="28"/>
+          <w:lang w:eastAsia="ru-RU" w:bidi="en-US"/>
+        </w:rPr>
+        <w:t>9. Логічні операції в мові С.</w:t>
+      </w:r>
+    </w:p>
+    <w:p>
+      <w:pPr>
+        <w:ind w:left="567"/>
+        <w:rPr>
+          <w:rFonts w:ascii="Times New Roman" w:hAnsi="Times New Roman" w:cs="Times New Roman"/>
+          <w:sz w:val="28"/>
+          <w:szCs w:val="28"/>
+          <w:lang w:eastAsia="ru-RU" w:bidi="en-US"/>
+        </w:rPr>
+      </w:pPr>
+      <w:r>
+        <w:rPr>
+          <w:rFonts w:ascii="Times New Roman" w:hAnsi="Times New Roman" w:cs="Times New Roman"/>
+          <w:sz w:val="28"/>
+          <w:szCs w:val="28"/>
+          <w:lang w:eastAsia="ru-RU" w:bidi="en-US"/>
+        </w:rPr>
+        <w:t>~ — бітове заперечення (одномісна);</w:t>
+      </w:r>
+    </w:p>
+    <w:p>
+      <w:pPr>
+        <w:ind w:left="567"/>
+        <w:rPr>
+          <w:rFonts w:ascii="Times New Roman" w:hAnsi="Times New Roman" w:cs="Times New Roman"/>
+          <w:sz w:val="28"/>
+          <w:szCs w:val="28"/>
+          <w:lang w:eastAsia="ru-RU" w:bidi="en-US"/>
+        </w:rPr>
+      </w:pPr>
+      <w:r>
+        <w:rPr>
+          <w:rFonts w:ascii="Times New Roman" w:hAnsi="Times New Roman" w:cs="Times New Roman"/>
+          <w:sz w:val="28"/>
+          <w:szCs w:val="28"/>
+          <w:lang w:eastAsia="ru-RU" w:bidi="en-US"/>
+        </w:rPr>
+        <w:t xml:space="preserve">&amp; — побітове І (двомісна); </w:t>
+      </w:r>
+    </w:p>
+    <w:p>
+      <w:pPr>
+        <w:pStyle w:val="ListParagraph"/>
+        <w:ind w:left="567"/>
+        <w:rPr>
+          <w:rFonts w:ascii="Times New Roman" w:hAnsi="Times New Roman" w:cs="Times New Roman"/>
+          <w:sz w:val="28"/>
+          <w:szCs w:val="28"/>
+          <w:lang w:eastAsia="ru-RU" w:bidi="en-US"/>
+        </w:rPr>
+      </w:pPr>
+      <w:r>
+        <w:rPr>
+          <w:rFonts w:ascii="Times New Roman" w:hAnsi="Times New Roman" w:cs="Times New Roman"/>
+          <w:sz w:val="28"/>
+          <w:szCs w:val="28"/>
+          <w:lang w:eastAsia="ru-RU" w:bidi="en-US"/>
+        </w:rPr>
+        <w:t xml:space="preserve">^ — побітове АБО (двомісна); </w:t>
+      </w:r>
+    </w:p>
+    <w:p>
+      <w:pPr>
+        <w:pStyle w:val="ListParagraph"/>
+        <w:ind w:left="567"/>
+        <w:rPr>
+          <w:rFonts w:ascii="Times New Roman" w:hAnsi="Times New Roman" w:cs="Times New Roman"/>
+          <w:sz w:val="28"/>
+          <w:szCs w:val="28"/>
+          <w:lang w:eastAsia="ru-RU" w:bidi="en-US"/>
+        </w:rPr>
+      </w:pPr>
+      <w:r>
+        <w:rPr>
+          <w:rFonts w:ascii="Times New Roman" w:hAnsi="Times New Roman" w:cs="Times New Roman"/>
+          <w:sz w:val="28"/>
+          <w:szCs w:val="28"/>
+          <w:lang w:eastAsia="ru-RU" w:bidi="en-US"/>
+        </w:rPr>
+        <w:t>| — побітове ЧИ (двомісна).</w:t>
+      </w:r>
+    </w:p>
+    <w:p>
+      <w:pPr>
+        <w:pStyle w:val="ListParagraph"/>
+        <w:ind w:left="0"/>
+        <w:rPr>
+          <w:rFonts w:ascii="Times New Roman" w:hAnsi="Times New Roman" w:cs="Times New Roman"/>
+          <w:i/>
+          <w:iCs/>
+          <w:sz w:val="28"/>
+          <w:szCs w:val="28"/>
+          <w:lang w:eastAsia="ru-RU" w:bidi="en-US"/>
+        </w:rPr>
+      </w:pPr>
+    </w:p>
+    <w:p>
+      <w:pPr>
+        <w:pStyle w:val="ListParagraph"/>
+        <w:ind w:left="0"/>
+        <w:rPr>
+          <w:rFonts w:ascii="Times New Roman" w:hAnsi="Times New Roman" w:cs="Times New Roman"/>
+          <w:i/>
+          <w:iCs/>
+          <w:sz w:val="28"/>
+          <w:szCs w:val="28"/>
+          <w:lang w:eastAsia="ru-RU" w:bidi="en-US"/>
+        </w:rPr>
+      </w:pPr>
+      <w:r>
+        <w:rPr>
+          <w:rFonts w:ascii="Times New Roman" w:hAnsi="Times New Roman" w:cs="Times New Roman"/>
+          <w:i/>
+          <w:iCs/>
+          <w:sz w:val="28"/>
+          <w:szCs w:val="28"/>
+          <w:lang w:eastAsia="ru-RU" w:bidi="en-US"/>
+        </w:rPr>
+        <w:t>10. Операції зсуву в мові С.</w:t>
+      </w:r>
+    </w:p>
+    <w:p>
+      <w:pPr>
+        <w:pStyle w:val="ListParagraph"/>
+        <w:ind w:left="567"/>
+        <w:rPr>
+          <w:rFonts w:ascii="Times New Roman" w:hAnsi="Times New Roman" w:cs="Times New Roman"/>
+          <w:sz w:val="28"/>
+          <w:szCs w:val="28"/>
+          <w:lang w:eastAsia="ru-RU" w:bidi="en-US"/>
+        </w:rPr>
+      </w:pPr>
+      <w:r>
+        <w:rPr>
+          <w:rFonts w:ascii="Times New Roman" w:hAnsi="Times New Roman" w:cs="Times New Roman"/>
+          <w:sz w:val="28"/>
+          <w:szCs w:val="28"/>
+          <w:lang w:eastAsia="ru-RU" w:bidi="en-US"/>
+        </w:rPr>
+        <w:t>a &lt;&lt; b — зсув бітів змінної a вліво на b позицій;</w:t>
+      </w:r>
+    </w:p>
+    <w:p>
+      <w:pPr>
+        <w:pStyle w:val="ListParagraph"/>
+        <w:ind w:left="567"/>
+        <w:rPr>
+          <w:rFonts w:ascii="Times New Roman" w:hAnsi="Times New Roman" w:cs="Times New Roman"/>
+          <w:sz w:val="28"/>
+          <w:szCs w:val="28"/>
+          <w:lang w:eastAsia="ru-RU" w:bidi="en-US"/>
+        </w:rPr>
+      </w:pPr>
+      <w:r>
+        <w:rPr>
+          <w:rFonts w:ascii="Times New Roman" w:hAnsi="Times New Roman" w:cs="Times New Roman"/>
+          <w:sz w:val="28"/>
+          <w:szCs w:val="28"/>
+          <w:lang w:eastAsia="ru-RU" w:bidi="en-US"/>
+        </w:rPr>
+        <w:t>a &gt;&gt; b — зсув бітів змінної a вправо на b позицій.</w:t>
+      </w:r>
+    </w:p>
+    <w:p>
+      <w:pPr>
+        <w:pStyle w:val="ListParagraph"/>
+        <w:ind w:left="0" w:firstLine="284"/>
+        <w:rPr>
+          <w:rFonts w:ascii="Times New Roman" w:hAnsi="Times New Roman" w:cs="Times New Roman"/>
+          <w:i/>
+          <w:iCs/>
+          <w:sz w:val="28"/>
+          <w:szCs w:val="28"/>
+          <w:lang w:eastAsia="ru-RU" w:bidi="en-US"/>
+        </w:rPr>
+      </w:pPr>
+    </w:p>
+    <w:p>
+      <w:pPr>
+        <w:pStyle w:val="ListParagraph"/>
+        <w:ind w:left="284"/>
+        <w:rPr>
+          <w:rFonts w:ascii="Times New Roman" w:hAnsi="Times New Roman" w:cs="Times New Roman"/>
+          <w:i/>
+          <w:iCs/>
+          <w:sz w:val="28"/>
+          <w:szCs w:val="28"/>
+          <w:lang w:eastAsia="ru-RU" w:bidi="en-US"/>
+        </w:rPr>
+      </w:pPr>
+    </w:p>
+    <w:p>
+      <w:pPr>
+        <w:rPr>
+          <w:rFonts w:ascii="Times New Roman" w:hAnsi="Times New Roman" w:cs="Times New Roman"/>
+          <w:i/>
+          <w:iCs/>
+          <w:sz w:val="28"/>
+          <w:szCs w:val="28"/>
+          <w:lang w:eastAsia="ru-RU" w:bidi="en-US"/>
+        </w:rPr>
+      </w:pPr>
+    </w:p>
+    <w:p>
+      <w:pPr>
+        <w:pStyle w:val="ListParagraph"/>
+        <w:rPr>
+          <w:rFonts w:ascii="Times New Roman" w:hAnsi="Times New Roman" w:cs="Times New Roman"/>
+          <w:i/>
+          <w:iCs/>
+          <w:sz w:val="28"/>
+          <w:szCs w:val="28"/>
+          <w:lang w:eastAsia="ru-RU" w:bidi="en-US"/>
+        </w:rPr>
+      </w:pPr>
+    </w:p>
     <w:sectPr>
-      <w:headerReference w:type="first" r:id="rId15"/>
+      <w:headerReference w:type="first" r:id="rId16"/>
       <w:pgSz w:w="11906" w:h="16838"/>
       <w:pgMar w:top="1134" w:right="1134" w:bottom="1134" w:left="1276" w:header="709" w:footer="709" w:gutter="0"/>
       <w:pgNumType w:start="1"/>
@@ -11649,6 +12798,7 @@
         <w:docPartUnique/>
       </w:docPartObj>
     </w:sdtPr>
+    <w:sdtEndPr/>
     <w:sdtContent>
       <w:p>
         <w:pPr>
@@ -14692,6 +15842,95 @@
     </w:lvl>
   </w:abstractNum>
   <w:abstractNum w:abstractNumId="30" w15:restartNumberingAfterBreak="0">
+    <w:nsid w:val="69D426A9"/>
+    <w:multiLevelType w:val="hybridMultilevel"/>
+    <w:tmpl w:val="9EBAB3FC"/>
+    <w:lvl w:ilvl="0" w:tplc="0422000F">
+      <w:start w:val="1"/>
+      <w:numFmt w:val="decimal"/>
+      <w:lvlText w:val="%1."/>
+      <w:lvlJc w:val="left"/>
+      <w:pPr>
+        <w:ind w:left="720" w:hanging="360"/>
+      </w:pPr>
+      <w:rPr>
+        <w:rFonts w:hint="default"/>
+      </w:rPr>
+    </w:lvl>
+    <w:lvl w:ilvl="1" w:tplc="04220019" w:tentative="1">
+      <w:start w:val="1"/>
+      <w:numFmt w:val="lowerLetter"/>
+      <w:lvlText w:val="%2."/>
+      <w:lvlJc w:val="left"/>
+      <w:pPr>
+        <w:ind w:left="1440" w:hanging="360"/>
+      </w:pPr>
+    </w:lvl>
+    <w:lvl w:ilvl="2" w:tplc="0422001B" w:tentative="1">
+      <w:start w:val="1"/>
+      <w:numFmt w:val="lowerRoman"/>
+      <w:lvlText w:val="%3."/>
+      <w:lvlJc w:val="right"/>
+      <w:pPr>
+        <w:ind w:left="2160" w:hanging="180"/>
+      </w:pPr>
+    </w:lvl>
+    <w:lvl w:ilvl="3" w:tplc="0422000F" w:tentative="1">
+      <w:start w:val="1"/>
+      <w:numFmt w:val="decimal"/>
+      <w:lvlText w:val="%4."/>
+      <w:lvlJc w:val="left"/>
+      <w:pPr>
+        <w:ind w:left="2880" w:hanging="360"/>
+      </w:pPr>
+    </w:lvl>
+    <w:lvl w:ilvl="4" w:tplc="04220019" w:tentative="1">
+      <w:start w:val="1"/>
+      <w:numFmt w:val="lowerLetter"/>
+      <w:lvlText w:val="%5."/>
+      <w:lvlJc w:val="left"/>
+      <w:pPr>
+        <w:ind w:left="3600" w:hanging="360"/>
+      </w:pPr>
+    </w:lvl>
+    <w:lvl w:ilvl="5" w:tplc="0422001B" w:tentative="1">
+      <w:start w:val="1"/>
+      <w:numFmt w:val="lowerRoman"/>
+      <w:lvlText w:val="%6."/>
+      <w:lvlJc w:val="right"/>
+      <w:pPr>
+        <w:ind w:left="4320" w:hanging="180"/>
+      </w:pPr>
+    </w:lvl>
+    <w:lvl w:ilvl="6" w:tplc="0422000F" w:tentative="1">
+      <w:start w:val="1"/>
+      <w:numFmt w:val="decimal"/>
+      <w:lvlText w:val="%7."/>
+      <w:lvlJc w:val="left"/>
+      <w:pPr>
+        <w:ind w:left="5040" w:hanging="360"/>
+      </w:pPr>
+    </w:lvl>
+    <w:lvl w:ilvl="7" w:tplc="04220019" w:tentative="1">
+      <w:start w:val="1"/>
+      <w:numFmt w:val="lowerLetter"/>
+      <w:lvlText w:val="%8."/>
+      <w:lvlJc w:val="left"/>
+      <w:pPr>
+        <w:ind w:left="5760" w:hanging="360"/>
+      </w:pPr>
+    </w:lvl>
+    <w:lvl w:ilvl="8" w:tplc="0422001B" w:tentative="1">
+      <w:start w:val="1"/>
+      <w:numFmt w:val="lowerRoman"/>
+      <w:lvlText w:val="%9."/>
+      <w:lvlJc w:val="right"/>
+      <w:pPr>
+        <w:ind w:left="6480" w:hanging="180"/>
+      </w:pPr>
+    </w:lvl>
+  </w:abstractNum>
+  <w:abstractNum w:abstractNumId="31" w15:restartNumberingAfterBreak="0">
     <w:nsid w:val="6DF409F2"/>
     <w:multiLevelType w:val="hybridMultilevel"/>
     <w:tmpl w:val="85EE6EBC"/>
@@ -14804,7 +16043,7 @@
       </w:rPr>
     </w:lvl>
   </w:abstractNum>
-  <w:abstractNum w:abstractNumId="31" w15:restartNumberingAfterBreak="0">
+  <w:abstractNum w:abstractNumId="32" w15:restartNumberingAfterBreak="0">
     <w:nsid w:val="785C41BE"/>
     <w:multiLevelType w:val="hybridMultilevel"/>
     <w:tmpl w:val="8B68BCC8"/>
@@ -14975,7 +16214,7 @@
     <w:abstractNumId w:val="29"/>
   </w:num>
   <w:num w:numId="28">
-    <w:abstractNumId w:val="30"/>
+    <w:abstractNumId w:val="31"/>
   </w:num>
   <w:num w:numId="29">
     <w:abstractNumId w:val="20"/>
@@ -14987,7 +16226,10 @@
     <w:abstractNumId w:val="12"/>
   </w:num>
   <w:num w:numId="32">
-    <w:abstractNumId w:val="31"/>
+    <w:abstractNumId w:val="32"/>
+  </w:num>
+  <w:num w:numId="33">
+    <w:abstractNumId w:val="30"/>
   </w:num>
 </w:numbering>
 </file>
@@ -15981,7 +17223,7 @@
 </file>
 
 <file path=customXml/itemProps1.xml><?xml version="1.0" encoding="utf-8"?>
-<ds:datastoreItem xmlns:ds="http://schemas.openxmlformats.org/officeDocument/2006/customXml" ds:itemID="{8451261F-F68D-4B25-91CD-91018DB46C4F}">
+<ds:datastoreItem xmlns:ds="http://schemas.openxmlformats.org/officeDocument/2006/customXml" ds:itemID="{9EEB4780-0F9D-41BC-9445-A3EDC4AFA02F}">
   <ds:schemaRefs>
     <ds:schemaRef ds:uri="http://schemas.openxmlformats.org/officeDocument/2006/bibliography"/>
   </ds:schemaRefs>

</xml_diff>